<commit_message>
changes from ged 3.1.1
</commit_message>
<xml_diff>
--- a/docs/Data Import Users Guide.docx
+++ b/docs/Data Import Users Guide.docx
@@ -1,6 +1,6 @@
 
 <file path=word/document.xml><?xml version="1.0" encoding="utf-8"?>
-<w:document xmlns:wpc="http://schemas.microsoft.com/office/word/2010/wordprocessingCanvas" xmlns:cx="http://schemas.microsoft.com/office/drawing/2014/chartex" xmlns:cx1="http://schemas.microsoft.com/office/drawing/2015/9/8/chartex" xmlns:cx2="http://schemas.microsoft.com/office/drawing/2015/10/21/chartex" xmlns:cx3="http://schemas.microsoft.com/office/drawing/2016/5/9/chartex" xmlns:cx4="http://schemas.microsoft.com/office/drawing/2016/5/10/chartex" xmlns:cx5="http://schemas.microsoft.com/office/drawing/2016/5/11/chartex" xmlns:cx6="http://schemas.microsoft.com/office/drawing/2016/5/12/chartex" xmlns:cx7="http://schemas.microsoft.com/office/drawing/2016/5/13/chartex" xmlns:cx8="http://schemas.microsoft.com/office/drawing/2016/5/14/chartex" xmlns:mc="http://schemas.openxmlformats.org/markup-compatibility/2006" xmlns:aink="http://schemas.microsoft.com/office/drawing/2016/ink" xmlns:am3d="http://schemas.microsoft.com/office/drawing/2017/model3d" xmlns:o="urn:schemas-microsoft-com:office:office" xmlns:oel="http://schemas.microsoft.com/office/2019/extlst" xmlns:r="http://schemas.openxmlformats.org/officeDocument/2006/relationships" xmlns:m="http://schemas.openxmlformats.org/officeDocument/2006/math" xmlns:v="urn:schemas-microsoft-com:vml" xmlns:wp14="http://schemas.microsoft.com/office/word/2010/wordprocessingDrawing" xmlns:wp="http://schemas.openxmlformats.org/drawingml/2006/wordprocessingDrawing" xmlns:w10="urn:schemas-microsoft-com:office:word" xmlns:w="http://schemas.openxmlformats.org/wordprocessingml/2006/main" xmlns:w14="http://schemas.microsoft.com/office/word/2010/wordml" xmlns:w15="http://schemas.microsoft.com/office/word/2012/wordml" xmlns:w16cex="http://schemas.microsoft.com/office/word/2018/wordml/cex" xmlns:w16cid="http://schemas.microsoft.com/office/word/2016/wordml/cid" xmlns:w16="http://schemas.microsoft.com/office/word/2018/wordml" xmlns:w16sdtdh="http://schemas.microsoft.com/office/word/2020/wordml/sdtdatahash" xmlns:w16se="http://schemas.microsoft.com/office/word/2015/wordml/symex" xmlns:wpg="http://schemas.microsoft.com/office/word/2010/wordprocessingGroup" xmlns:wpi="http://schemas.microsoft.com/office/word/2010/wordprocessingInk" xmlns:wne="http://schemas.microsoft.com/office/word/2006/wordml" xmlns:wps="http://schemas.microsoft.com/office/word/2010/wordprocessingShape" mc:Ignorable="w14 w15 w16se w16cid w16 w16cex w16sdtdh wp14">
+<w:document xmlns:wpc="http://schemas.microsoft.com/office/word/2010/wordprocessingCanvas" xmlns:cx="http://schemas.microsoft.com/office/drawing/2014/chartex" xmlns:cx1="http://schemas.microsoft.com/office/drawing/2015/9/8/chartex" xmlns:cx2="http://schemas.microsoft.com/office/drawing/2015/10/21/chartex" xmlns:cx3="http://schemas.microsoft.com/office/drawing/2016/5/9/chartex" xmlns:cx4="http://schemas.microsoft.com/office/drawing/2016/5/10/chartex" xmlns:cx5="http://schemas.microsoft.com/office/drawing/2016/5/11/chartex" xmlns:cx6="http://schemas.microsoft.com/office/drawing/2016/5/12/chartex" xmlns:cx7="http://schemas.microsoft.com/office/drawing/2016/5/13/chartex" xmlns:cx8="http://schemas.microsoft.com/office/drawing/2016/5/14/chartex" xmlns:mc="http://schemas.openxmlformats.org/markup-compatibility/2006" xmlns:aink="http://schemas.microsoft.com/office/drawing/2016/ink" xmlns:am3d="http://schemas.microsoft.com/office/drawing/2017/model3d" xmlns:o="urn:schemas-microsoft-com:office:office" xmlns:oel="http://schemas.microsoft.com/office/2019/extlst" xmlns:r="http://schemas.openxmlformats.org/officeDocument/2006/relationships" xmlns:m="http://schemas.openxmlformats.org/officeDocument/2006/math" xmlns:v="urn:schemas-microsoft-com:vml" xmlns:wp14="http://schemas.microsoft.com/office/word/2010/wordprocessingDrawing" xmlns:wp="http://schemas.openxmlformats.org/drawingml/2006/wordprocessingDrawing" xmlns:w10="urn:schemas-microsoft-com:office:word" xmlns:w="http://schemas.openxmlformats.org/wordprocessingml/2006/main" xmlns:w14="http://schemas.microsoft.com/office/word/2010/wordml" xmlns:w15="http://schemas.microsoft.com/office/word/2012/wordml" xmlns:w16cex="http://schemas.microsoft.com/office/word/2018/wordml/cex" xmlns:w16cid="http://schemas.microsoft.com/office/word/2016/wordml/cid" xmlns:w16="http://schemas.microsoft.com/office/word/2018/wordml" xmlns:w16du="http://schemas.microsoft.com/office/word/2023/wordml/word16du" xmlns:w16sdtdh="http://schemas.microsoft.com/office/word/2020/wordml/sdtdatahash" xmlns:w16se="http://schemas.microsoft.com/office/word/2015/wordml/symex" xmlns:wpg="http://schemas.microsoft.com/office/word/2010/wordprocessingGroup" xmlns:wpi="http://schemas.microsoft.com/office/word/2010/wordprocessingInk" xmlns:wne="http://schemas.microsoft.com/office/word/2006/wordml" xmlns:wps="http://schemas.microsoft.com/office/word/2010/wordprocessingShape" mc:Ignorable="w14 w15 w16se w16cid w16 w16cex w16sdtdh w16du wp14">
   <w:body>
     <w:p>
       <w:pPr>
@@ -192,7 +192,7 @@
           </w:tcPr>
           <w:p>
             <w:r>
-              <w:t>12 December 2023</w:t>
+              <w:t>24 September 2024</w:t>
             </w:r>
           </w:p>
         </w:tc>
@@ -562,11 +562,7 @@
                               <w:jc w:val="center"/>
                             </w:pPr>
                             <w:r>
-                              <w:t xml:space="preserve">Adjust data </w:t>
-                            </w:r>
-                            <w:proofErr w:type="gramStart"/>
-                            <w:r>
-                              <w:t>i</w:t>
+                              <w:t>Adjust data i</w:t>
                             </w:r>
                             <w:r>
                               <w:t>nterpret</w:t>
@@ -574,7 +570,6 @@
                             <w:r>
                               <w:t>ation</w:t>
                             </w:r>
-                            <w:proofErr w:type="gramEnd"/>
                           </w:p>
                         </w:txbxContent>
                       </wps:txbx>
@@ -1153,13 +1148,8 @@
                               <w:jc w:val="center"/>
                             </w:pPr>
                             <w:r>
-                              <w:t xml:space="preserve">User has a data </w:t>
+                              <w:t>User has a data file</w:t>
                             </w:r>
-                            <w:proofErr w:type="gramStart"/>
-                            <w:r>
-                              <w:t>file</w:t>
-                            </w:r>
-                            <w:proofErr w:type="gramEnd"/>
                           </w:p>
                         </w:txbxContent>
                       </wps:txbx>
@@ -2324,15 +2314,7 @@
         </w:r>
       </w:fldSimple>
       <w:r>
-        <w:t xml:space="preserve">Mapping Dialog after we have changed the processing of this field to 'Create Note </w:t>
-      </w:r>
-      <w:proofErr w:type="gramStart"/>
-      <w:r>
-        <w:t>Action</w:t>
-      </w:r>
-      <w:proofErr w:type="gramEnd"/>
-      <w:r>
-        <w:t>'</w:t>
+        <w:t>Mapping Dialog after we have changed the processing of this field to 'Create Note Action'</w:t>
       </w:r>
     </w:p>
     <w:p/>
@@ -2797,15 +2779,7 @@
     </w:p>
     <w:p>
       <w:r>
-        <w:t xml:space="preserve">The temporary database for just-loaded data is called the ‘Staging Area.’    Data in the Staging Area can be dissected using facets, searched, browsed, </w:t>
-      </w:r>
-      <w:proofErr w:type="gramStart"/>
-      <w:r>
-        <w:t>changed</w:t>
-      </w:r>
-      <w:proofErr w:type="gramEnd"/>
-      <w:r>
-        <w:t xml:space="preserve"> and then loaded into GSRS and or deleted.</w:t>
+        <w:t>The temporary database for just-loaded data is called the ‘Staging Area.’    Data in the Staging Area can be dissected using facets, searched, browsed, changed and then loaded into GSRS and or deleted.</w:t>
       </w:r>
     </w:p>
     <w:p>
@@ -3863,7 +3837,7 @@
 </file>
 
 <file path=word/endnotes.xml><?xml version="1.0" encoding="utf-8"?>
-<w:endnotes xmlns:wpc="http://schemas.microsoft.com/office/word/2010/wordprocessingCanvas" xmlns:cx="http://schemas.microsoft.com/office/drawing/2014/chartex" xmlns:cx1="http://schemas.microsoft.com/office/drawing/2015/9/8/chartex" xmlns:cx2="http://schemas.microsoft.com/office/drawing/2015/10/21/chartex" xmlns:cx3="http://schemas.microsoft.com/office/drawing/2016/5/9/chartex" xmlns:cx4="http://schemas.microsoft.com/office/drawing/2016/5/10/chartex" xmlns:cx5="http://schemas.microsoft.com/office/drawing/2016/5/11/chartex" xmlns:cx6="http://schemas.microsoft.com/office/drawing/2016/5/12/chartex" xmlns:cx7="http://schemas.microsoft.com/office/drawing/2016/5/13/chartex" xmlns:cx8="http://schemas.microsoft.com/office/drawing/2016/5/14/chartex" xmlns:mc="http://schemas.openxmlformats.org/markup-compatibility/2006" xmlns:aink="http://schemas.microsoft.com/office/drawing/2016/ink" xmlns:am3d="http://schemas.microsoft.com/office/drawing/2017/model3d" xmlns:o="urn:schemas-microsoft-com:office:office" xmlns:oel="http://schemas.microsoft.com/office/2019/extlst" xmlns:r="http://schemas.openxmlformats.org/officeDocument/2006/relationships" xmlns:m="http://schemas.openxmlformats.org/officeDocument/2006/math" xmlns:v="urn:schemas-microsoft-com:vml" xmlns:wp14="http://schemas.microsoft.com/office/word/2010/wordprocessingDrawing" xmlns:wp="http://schemas.openxmlformats.org/drawingml/2006/wordprocessingDrawing" xmlns:w10="urn:schemas-microsoft-com:office:word" xmlns:w="http://schemas.openxmlformats.org/wordprocessingml/2006/main" xmlns:w14="http://schemas.microsoft.com/office/word/2010/wordml" xmlns:w15="http://schemas.microsoft.com/office/word/2012/wordml" xmlns:w16cex="http://schemas.microsoft.com/office/word/2018/wordml/cex" xmlns:w16cid="http://schemas.microsoft.com/office/word/2016/wordml/cid" xmlns:w16="http://schemas.microsoft.com/office/word/2018/wordml" xmlns:w16sdtdh="http://schemas.microsoft.com/office/word/2020/wordml/sdtdatahash" xmlns:w16se="http://schemas.microsoft.com/office/word/2015/wordml/symex" xmlns:wpg="http://schemas.microsoft.com/office/word/2010/wordprocessingGroup" xmlns:wpi="http://schemas.microsoft.com/office/word/2010/wordprocessingInk" xmlns:wne="http://schemas.microsoft.com/office/word/2006/wordml" xmlns:wps="http://schemas.microsoft.com/office/word/2010/wordprocessingShape" mc:Ignorable="w14 w15 w16se w16cid w16 w16cex w16sdtdh wp14">
+<w:endnotes xmlns:wpc="http://schemas.microsoft.com/office/word/2010/wordprocessingCanvas" xmlns:cx="http://schemas.microsoft.com/office/drawing/2014/chartex" xmlns:cx1="http://schemas.microsoft.com/office/drawing/2015/9/8/chartex" xmlns:cx2="http://schemas.microsoft.com/office/drawing/2015/10/21/chartex" xmlns:cx3="http://schemas.microsoft.com/office/drawing/2016/5/9/chartex" xmlns:cx4="http://schemas.microsoft.com/office/drawing/2016/5/10/chartex" xmlns:cx5="http://schemas.microsoft.com/office/drawing/2016/5/11/chartex" xmlns:cx6="http://schemas.microsoft.com/office/drawing/2016/5/12/chartex" xmlns:cx7="http://schemas.microsoft.com/office/drawing/2016/5/13/chartex" xmlns:cx8="http://schemas.microsoft.com/office/drawing/2016/5/14/chartex" xmlns:mc="http://schemas.openxmlformats.org/markup-compatibility/2006" xmlns:aink="http://schemas.microsoft.com/office/drawing/2016/ink" xmlns:am3d="http://schemas.microsoft.com/office/drawing/2017/model3d" xmlns:o="urn:schemas-microsoft-com:office:office" xmlns:oel="http://schemas.microsoft.com/office/2019/extlst" xmlns:r="http://schemas.openxmlformats.org/officeDocument/2006/relationships" xmlns:m="http://schemas.openxmlformats.org/officeDocument/2006/math" xmlns:v="urn:schemas-microsoft-com:vml" xmlns:wp14="http://schemas.microsoft.com/office/word/2010/wordprocessingDrawing" xmlns:wp="http://schemas.openxmlformats.org/drawingml/2006/wordprocessingDrawing" xmlns:w10="urn:schemas-microsoft-com:office:word" xmlns:w="http://schemas.openxmlformats.org/wordprocessingml/2006/main" xmlns:w14="http://schemas.microsoft.com/office/word/2010/wordml" xmlns:w15="http://schemas.microsoft.com/office/word/2012/wordml" xmlns:w16cex="http://schemas.microsoft.com/office/word/2018/wordml/cex" xmlns:w16cid="http://schemas.microsoft.com/office/word/2016/wordml/cid" xmlns:w16="http://schemas.microsoft.com/office/word/2018/wordml" xmlns:w16du="http://schemas.microsoft.com/office/word/2023/wordml/word16du" xmlns:w16sdtdh="http://schemas.microsoft.com/office/word/2020/wordml/sdtdatahash" xmlns:w16se="http://schemas.microsoft.com/office/word/2015/wordml/symex" xmlns:wpg="http://schemas.microsoft.com/office/word/2010/wordprocessingGroup" xmlns:wpi="http://schemas.microsoft.com/office/word/2010/wordprocessingInk" xmlns:wne="http://schemas.microsoft.com/office/word/2006/wordml" xmlns:wps="http://schemas.microsoft.com/office/word/2010/wordprocessingShape" mc:Ignorable="w14 w15 w16se w16cid w16 w16cex w16sdtdh w16du wp14">
   <w:endnote w:type="separator" w:id="-1">
     <w:p>
       <w:pPr>
@@ -3888,7 +3862,7 @@
 </file>
 
 <file path=word/footnotes.xml><?xml version="1.0" encoding="utf-8"?>
-<w:footnotes xmlns:wpc="http://schemas.microsoft.com/office/word/2010/wordprocessingCanvas" xmlns:cx="http://schemas.microsoft.com/office/drawing/2014/chartex" xmlns:cx1="http://schemas.microsoft.com/office/drawing/2015/9/8/chartex" xmlns:cx2="http://schemas.microsoft.com/office/drawing/2015/10/21/chartex" xmlns:cx3="http://schemas.microsoft.com/office/drawing/2016/5/9/chartex" xmlns:cx4="http://schemas.microsoft.com/office/drawing/2016/5/10/chartex" xmlns:cx5="http://schemas.microsoft.com/office/drawing/2016/5/11/chartex" xmlns:cx6="http://schemas.microsoft.com/office/drawing/2016/5/12/chartex" xmlns:cx7="http://schemas.microsoft.com/office/drawing/2016/5/13/chartex" xmlns:cx8="http://schemas.microsoft.com/office/drawing/2016/5/14/chartex" xmlns:mc="http://schemas.openxmlformats.org/markup-compatibility/2006" xmlns:aink="http://schemas.microsoft.com/office/drawing/2016/ink" xmlns:am3d="http://schemas.microsoft.com/office/drawing/2017/model3d" xmlns:o="urn:schemas-microsoft-com:office:office" xmlns:oel="http://schemas.microsoft.com/office/2019/extlst" xmlns:r="http://schemas.openxmlformats.org/officeDocument/2006/relationships" xmlns:m="http://schemas.openxmlformats.org/officeDocument/2006/math" xmlns:v="urn:schemas-microsoft-com:vml" xmlns:wp14="http://schemas.microsoft.com/office/word/2010/wordprocessingDrawing" xmlns:wp="http://schemas.openxmlformats.org/drawingml/2006/wordprocessingDrawing" xmlns:w10="urn:schemas-microsoft-com:office:word" xmlns:w="http://schemas.openxmlformats.org/wordprocessingml/2006/main" xmlns:w14="http://schemas.microsoft.com/office/word/2010/wordml" xmlns:w15="http://schemas.microsoft.com/office/word/2012/wordml" xmlns:w16cex="http://schemas.microsoft.com/office/word/2018/wordml/cex" xmlns:w16cid="http://schemas.microsoft.com/office/word/2016/wordml/cid" xmlns:w16="http://schemas.microsoft.com/office/word/2018/wordml" xmlns:w16sdtdh="http://schemas.microsoft.com/office/word/2020/wordml/sdtdatahash" xmlns:w16se="http://schemas.microsoft.com/office/word/2015/wordml/symex" xmlns:wpg="http://schemas.microsoft.com/office/word/2010/wordprocessingGroup" xmlns:wpi="http://schemas.microsoft.com/office/word/2010/wordprocessingInk" xmlns:wne="http://schemas.microsoft.com/office/word/2006/wordml" xmlns:wps="http://schemas.microsoft.com/office/word/2010/wordprocessingShape" mc:Ignorable="w14 w15 w16se w16cid w16 w16cex w16sdtdh wp14">
+<w:footnotes xmlns:wpc="http://schemas.microsoft.com/office/word/2010/wordprocessingCanvas" xmlns:cx="http://schemas.microsoft.com/office/drawing/2014/chartex" xmlns:cx1="http://schemas.microsoft.com/office/drawing/2015/9/8/chartex" xmlns:cx2="http://schemas.microsoft.com/office/drawing/2015/10/21/chartex" xmlns:cx3="http://schemas.microsoft.com/office/drawing/2016/5/9/chartex" xmlns:cx4="http://schemas.microsoft.com/office/drawing/2016/5/10/chartex" xmlns:cx5="http://schemas.microsoft.com/office/drawing/2016/5/11/chartex" xmlns:cx6="http://schemas.microsoft.com/office/drawing/2016/5/12/chartex" xmlns:cx7="http://schemas.microsoft.com/office/drawing/2016/5/13/chartex" xmlns:cx8="http://schemas.microsoft.com/office/drawing/2016/5/14/chartex" xmlns:mc="http://schemas.openxmlformats.org/markup-compatibility/2006" xmlns:aink="http://schemas.microsoft.com/office/drawing/2016/ink" xmlns:am3d="http://schemas.microsoft.com/office/drawing/2017/model3d" xmlns:o="urn:schemas-microsoft-com:office:office" xmlns:oel="http://schemas.microsoft.com/office/2019/extlst" xmlns:r="http://schemas.openxmlformats.org/officeDocument/2006/relationships" xmlns:m="http://schemas.openxmlformats.org/officeDocument/2006/math" xmlns:v="urn:schemas-microsoft-com:vml" xmlns:wp14="http://schemas.microsoft.com/office/word/2010/wordprocessingDrawing" xmlns:wp="http://schemas.openxmlformats.org/drawingml/2006/wordprocessingDrawing" xmlns:w10="urn:schemas-microsoft-com:office:word" xmlns:w="http://schemas.openxmlformats.org/wordprocessingml/2006/main" xmlns:w14="http://schemas.microsoft.com/office/word/2010/wordml" xmlns:w15="http://schemas.microsoft.com/office/word/2012/wordml" xmlns:w16cex="http://schemas.microsoft.com/office/word/2018/wordml/cex" xmlns:w16cid="http://schemas.microsoft.com/office/word/2016/wordml/cid" xmlns:w16="http://schemas.microsoft.com/office/word/2018/wordml" xmlns:w16du="http://schemas.microsoft.com/office/word/2023/wordml/word16du" xmlns:w16sdtdh="http://schemas.microsoft.com/office/word/2020/wordml/sdtdatahash" xmlns:w16se="http://schemas.microsoft.com/office/word/2015/wordml/symex" xmlns:wpg="http://schemas.microsoft.com/office/word/2010/wordprocessingGroup" xmlns:wpi="http://schemas.microsoft.com/office/word/2010/wordprocessingInk" xmlns:wne="http://schemas.microsoft.com/office/word/2006/wordml" xmlns:wps="http://schemas.microsoft.com/office/word/2010/wordprocessingShape" mc:Ignorable="w14 w15 w16se w16cid w16 w16cex w16sdtdh w16du wp14">
   <w:footnote w:type="separator" w:id="-1">
     <w:p>
       <w:pPr>
@@ -3913,7 +3887,27 @@
 </file>
 
 <file path=word/header1.xml><?xml version="1.0" encoding="utf-8"?>
-<w:hdr xmlns:wpc="http://schemas.microsoft.com/office/word/2010/wordprocessingCanvas" xmlns:cx="http://schemas.microsoft.com/office/drawing/2014/chartex" xmlns:cx1="http://schemas.microsoft.com/office/drawing/2015/9/8/chartex" xmlns:cx2="http://schemas.microsoft.com/office/drawing/2015/10/21/chartex" xmlns:cx3="http://schemas.microsoft.com/office/drawing/2016/5/9/chartex" xmlns:cx4="http://schemas.microsoft.com/office/drawing/2016/5/10/chartex" xmlns:cx5="http://schemas.microsoft.com/office/drawing/2016/5/11/chartex" xmlns:cx6="http://schemas.microsoft.com/office/drawing/2016/5/12/chartex" xmlns:cx7="http://schemas.microsoft.com/office/drawing/2016/5/13/chartex" xmlns:cx8="http://schemas.microsoft.com/office/drawing/2016/5/14/chartex" xmlns:mc="http://schemas.openxmlformats.org/markup-compatibility/2006" xmlns:aink="http://schemas.microsoft.com/office/drawing/2016/ink" xmlns:am3d="http://schemas.microsoft.com/office/drawing/2017/model3d" xmlns:o="urn:schemas-microsoft-com:office:office" xmlns:oel="http://schemas.microsoft.com/office/2019/extlst" xmlns:r="http://schemas.openxmlformats.org/officeDocument/2006/relationships" xmlns:m="http://schemas.openxmlformats.org/officeDocument/2006/math" xmlns:v="urn:schemas-microsoft-com:vml" xmlns:wp14="http://schemas.microsoft.com/office/word/2010/wordprocessingDrawing" xmlns:wp="http://schemas.openxmlformats.org/drawingml/2006/wordprocessingDrawing" xmlns:w10="urn:schemas-microsoft-com:office:word" xmlns:w="http://schemas.openxmlformats.org/wordprocessingml/2006/main" xmlns:w14="http://schemas.microsoft.com/office/word/2010/wordml" xmlns:w15="http://schemas.microsoft.com/office/word/2012/wordml" xmlns:w16cex="http://schemas.microsoft.com/office/word/2018/wordml/cex" xmlns:w16cid="http://schemas.microsoft.com/office/word/2016/wordml/cid" xmlns:w16="http://schemas.microsoft.com/office/word/2018/wordml" xmlns:w16sdtdh="http://schemas.microsoft.com/office/word/2020/wordml/sdtdatahash" xmlns:w16se="http://schemas.microsoft.com/office/word/2015/wordml/symex" xmlns:wpg="http://schemas.microsoft.com/office/word/2010/wordprocessingGroup" xmlns:wpi="http://schemas.microsoft.com/office/word/2010/wordprocessingInk" xmlns:wne="http://schemas.microsoft.com/office/word/2006/wordml" xmlns:wps="http://schemas.microsoft.com/office/word/2010/wordprocessingShape" mc:Ignorable="w14 w15 w16se w16cid w16 w16cex w16sdtdh wp14">
+<w:hdr xmlns:wpc="http://schemas.microsoft.com/office/word/2010/wordprocessingCanvas" xmlns:cx="http://schemas.microsoft.com/office/drawing/2014/chartex" xmlns:cx1="http://schemas.microsoft.com/office/drawing/2015/9/8/chartex" xmlns:cx2="http://schemas.microsoft.com/office/drawing/2015/10/21/chartex" xmlns:cx3="http://schemas.microsoft.com/office/drawing/2016/5/9/chartex" xmlns:cx4="http://schemas.microsoft.com/office/drawing/2016/5/10/chartex" xmlns:cx5="http://schemas.microsoft.com/office/drawing/2016/5/11/chartex" xmlns:cx6="http://schemas.microsoft.com/office/drawing/2016/5/12/chartex" xmlns:cx7="http://schemas.microsoft.com/office/drawing/2016/5/13/chartex" xmlns:cx8="http://schemas.microsoft.com/office/drawing/2016/5/14/chartex" xmlns:mc="http://schemas.openxmlformats.org/markup-compatibility/2006" xmlns:aink="http://schemas.microsoft.com/office/drawing/2016/ink" xmlns:am3d="http://schemas.microsoft.com/office/drawing/2017/model3d" xmlns:o="urn:schemas-microsoft-com:office:office" xmlns:oel="http://schemas.microsoft.com/office/2019/extlst" xmlns:r="http://schemas.openxmlformats.org/officeDocument/2006/relationships" xmlns:m="http://schemas.openxmlformats.org/officeDocument/2006/math" xmlns:v="urn:schemas-microsoft-com:vml" xmlns:wp14="http://schemas.microsoft.com/office/word/2010/wordprocessingDrawing" xmlns:wp="http://schemas.openxmlformats.org/drawingml/2006/wordprocessingDrawing" xmlns:w10="urn:schemas-microsoft-com:office:word" xmlns:w="http://schemas.openxmlformats.org/wordprocessingml/2006/main" xmlns:w14="http://schemas.microsoft.com/office/word/2010/wordml" xmlns:w15="http://schemas.microsoft.com/office/word/2012/wordml" xmlns:w16cex="http://schemas.microsoft.com/office/word/2018/wordml/cex" xmlns:w16cid="http://schemas.microsoft.com/office/word/2016/wordml/cid" xmlns:w16="http://schemas.microsoft.com/office/word/2018/wordml" xmlns:w16du="http://schemas.microsoft.com/office/word/2023/wordml/word16du" xmlns:w16sdtdh="http://schemas.microsoft.com/office/word/2020/wordml/sdtdatahash" xmlns:w16se="http://schemas.microsoft.com/office/word/2015/wordml/symex" xmlns:wpg="http://schemas.microsoft.com/office/word/2010/wordprocessingGroup" xmlns:wpi="http://schemas.microsoft.com/office/word/2010/wordprocessingInk" xmlns:wne="http://schemas.microsoft.com/office/word/2006/wordml" xmlns:wps="http://schemas.microsoft.com/office/word/2010/wordprocessingShape" mc:Ignorable="w14 w15 w16se w16cid w16 w16cex w16sdtdh w16du wp14">
+  <w:p>
+    <w:pPr>
+      <w:pStyle w:val="Header"/>
+      <w:rPr>
+        <w:b/>
+        <w:bCs/>
+      </w:rPr>
+    </w:pPr>
+    <w:r>
+      <w:tab/>
+      <w:t xml:space="preserve">Document status: </w:t>
+    </w:r>
+    <w:r>
+      <w:rPr>
+        <w:b/>
+        <w:bCs/>
+      </w:rPr>
+      <w:t>released</w:t>
+    </w:r>
+  </w:p>
   <w:p>
     <w:pPr>
       <w:pStyle w:val="Header"/>
@@ -3934,7 +3928,7 @@
 </file>
 
 <file path=word/numbering.xml><?xml version="1.0" encoding="utf-8"?>
-<w:numbering xmlns:wpc="http://schemas.microsoft.com/office/word/2010/wordprocessingCanvas" xmlns:cx="http://schemas.microsoft.com/office/drawing/2014/chartex" xmlns:cx1="http://schemas.microsoft.com/office/drawing/2015/9/8/chartex" xmlns:cx2="http://schemas.microsoft.com/office/drawing/2015/10/21/chartex" xmlns:cx3="http://schemas.microsoft.com/office/drawing/2016/5/9/chartex" xmlns:cx4="http://schemas.microsoft.com/office/drawing/2016/5/10/chartex" xmlns:cx5="http://schemas.microsoft.com/office/drawing/2016/5/11/chartex" xmlns:cx6="http://schemas.microsoft.com/office/drawing/2016/5/12/chartex" xmlns:cx7="http://schemas.microsoft.com/office/drawing/2016/5/13/chartex" xmlns:cx8="http://schemas.microsoft.com/office/drawing/2016/5/14/chartex" xmlns:mc="http://schemas.openxmlformats.org/markup-compatibility/2006" xmlns:aink="http://schemas.microsoft.com/office/drawing/2016/ink" xmlns:am3d="http://schemas.microsoft.com/office/drawing/2017/model3d" xmlns:o="urn:schemas-microsoft-com:office:office" xmlns:oel="http://schemas.microsoft.com/office/2019/extlst" xmlns:r="http://schemas.openxmlformats.org/officeDocument/2006/relationships" xmlns:m="http://schemas.openxmlformats.org/officeDocument/2006/math" xmlns:v="urn:schemas-microsoft-com:vml" xmlns:wp14="http://schemas.microsoft.com/office/word/2010/wordprocessingDrawing" xmlns:wp="http://schemas.openxmlformats.org/drawingml/2006/wordprocessingDrawing" xmlns:w10="urn:schemas-microsoft-com:office:word" xmlns:w="http://schemas.openxmlformats.org/wordprocessingml/2006/main" xmlns:w14="http://schemas.microsoft.com/office/word/2010/wordml" xmlns:w15="http://schemas.microsoft.com/office/word/2012/wordml" xmlns:w16cex="http://schemas.microsoft.com/office/word/2018/wordml/cex" xmlns:w16cid="http://schemas.microsoft.com/office/word/2016/wordml/cid" xmlns:w16="http://schemas.microsoft.com/office/word/2018/wordml" xmlns:w16sdtdh="http://schemas.microsoft.com/office/word/2020/wordml/sdtdatahash" xmlns:w16se="http://schemas.microsoft.com/office/word/2015/wordml/symex" xmlns:wpg="http://schemas.microsoft.com/office/word/2010/wordprocessingGroup" xmlns:wpi="http://schemas.microsoft.com/office/word/2010/wordprocessingInk" xmlns:wne="http://schemas.microsoft.com/office/word/2006/wordml" xmlns:wps="http://schemas.microsoft.com/office/word/2010/wordprocessingShape" mc:Ignorable="w14 w15 w16se w16cid w16 w16cex w16sdtdh wp14">
+<w:numbering xmlns:wpc="http://schemas.microsoft.com/office/word/2010/wordprocessingCanvas" xmlns:cx="http://schemas.microsoft.com/office/drawing/2014/chartex" xmlns:cx1="http://schemas.microsoft.com/office/drawing/2015/9/8/chartex" xmlns:cx2="http://schemas.microsoft.com/office/drawing/2015/10/21/chartex" xmlns:cx3="http://schemas.microsoft.com/office/drawing/2016/5/9/chartex" xmlns:cx4="http://schemas.microsoft.com/office/drawing/2016/5/10/chartex" xmlns:cx5="http://schemas.microsoft.com/office/drawing/2016/5/11/chartex" xmlns:cx6="http://schemas.microsoft.com/office/drawing/2016/5/12/chartex" xmlns:cx7="http://schemas.microsoft.com/office/drawing/2016/5/13/chartex" xmlns:cx8="http://schemas.microsoft.com/office/drawing/2016/5/14/chartex" xmlns:mc="http://schemas.openxmlformats.org/markup-compatibility/2006" xmlns:aink="http://schemas.microsoft.com/office/drawing/2016/ink" xmlns:am3d="http://schemas.microsoft.com/office/drawing/2017/model3d" xmlns:o="urn:schemas-microsoft-com:office:office" xmlns:oel="http://schemas.microsoft.com/office/2019/extlst" xmlns:r="http://schemas.openxmlformats.org/officeDocument/2006/relationships" xmlns:m="http://schemas.openxmlformats.org/officeDocument/2006/math" xmlns:v="urn:schemas-microsoft-com:vml" xmlns:wp14="http://schemas.microsoft.com/office/word/2010/wordprocessingDrawing" xmlns:wp="http://schemas.openxmlformats.org/drawingml/2006/wordprocessingDrawing" xmlns:w10="urn:schemas-microsoft-com:office:word" xmlns:w="http://schemas.openxmlformats.org/wordprocessingml/2006/main" xmlns:w14="http://schemas.microsoft.com/office/word/2010/wordml" xmlns:w15="http://schemas.microsoft.com/office/word/2012/wordml" xmlns:w16cex="http://schemas.microsoft.com/office/word/2018/wordml/cex" xmlns:w16cid="http://schemas.microsoft.com/office/word/2016/wordml/cid" xmlns:w16="http://schemas.microsoft.com/office/word/2018/wordml" xmlns:w16du="http://schemas.microsoft.com/office/word/2023/wordml/word16du" xmlns:w16sdtdh="http://schemas.microsoft.com/office/word/2020/wordml/sdtdatahash" xmlns:w16se="http://schemas.microsoft.com/office/word/2015/wordml/symex" xmlns:wpg="http://schemas.microsoft.com/office/word/2010/wordprocessingGroup" xmlns:wpi="http://schemas.microsoft.com/office/word/2010/wordprocessingInk" xmlns:wne="http://schemas.microsoft.com/office/word/2006/wordml" xmlns:wps="http://schemas.microsoft.com/office/word/2010/wordprocessingShape" mc:Ignorable="w14 w15 w16se w16cid w16 w16cex w16sdtdh w16du wp14">
   <w:abstractNum w:abstractNumId="0" w15:restartNumberingAfterBreak="0">
     <w:nsid w:val="614E3568"/>
     <w:multiLevelType w:val="hybridMultilevel"/>
@@ -4147,7 +4141,7 @@
 </file>
 
 <file path=word/styles.xml><?xml version="1.0" encoding="utf-8"?>
-<w:styles xmlns:mc="http://schemas.openxmlformats.org/markup-compatibility/2006" xmlns:r="http://schemas.openxmlformats.org/officeDocument/2006/relationships" xmlns:w="http://schemas.openxmlformats.org/wordprocessingml/2006/main" xmlns:w14="http://schemas.microsoft.com/office/word/2010/wordml" xmlns:w15="http://schemas.microsoft.com/office/word/2012/wordml" xmlns:w16cex="http://schemas.microsoft.com/office/word/2018/wordml/cex" xmlns:w16cid="http://schemas.microsoft.com/office/word/2016/wordml/cid" xmlns:w16="http://schemas.microsoft.com/office/word/2018/wordml" xmlns:w16sdtdh="http://schemas.microsoft.com/office/word/2020/wordml/sdtdatahash" xmlns:w16se="http://schemas.microsoft.com/office/word/2015/wordml/symex" mc:Ignorable="w14 w15 w16se w16cid w16 w16cex w16sdtdh">
+<w:styles xmlns:mc="http://schemas.openxmlformats.org/markup-compatibility/2006" xmlns:r="http://schemas.openxmlformats.org/officeDocument/2006/relationships" xmlns:w="http://schemas.openxmlformats.org/wordprocessingml/2006/main" xmlns:w14="http://schemas.microsoft.com/office/word/2010/wordml" xmlns:w15="http://schemas.microsoft.com/office/word/2012/wordml" xmlns:w16cex="http://schemas.microsoft.com/office/word/2018/wordml/cex" xmlns:w16cid="http://schemas.microsoft.com/office/word/2016/wordml/cid" xmlns:w16="http://schemas.microsoft.com/office/word/2018/wordml" xmlns:w16du="http://schemas.microsoft.com/office/word/2023/wordml/word16du" xmlns:w16sdtdh="http://schemas.microsoft.com/office/word/2020/wordml/sdtdatahash" xmlns:w16se="http://schemas.microsoft.com/office/word/2015/wordml/symex" mc:Ignorable="w14 w15 w16se w16cid w16 w16cex w16sdtdh w16du">
   <w:docDefaults>
     <w:rPrDefault>
       <w:rPr>

</xml_diff>